<commit_message>
Material finally submitted to COSI
</commit_message>
<xml_diff>
--- a/talks/imaging_applied_optics_2016/Omnifocus image synthesis using lens swivel.docx
+++ b/talks/imaging_applied_optics_2016/Omnifocus image synthesis using lens swivel.docx
@@ -6,11 +6,16 @@
       <w:pPr>
         <w:pStyle w:val="MCTitle"/>
       </w:pPr>
+      <w:proofErr w:type="spellStart"/>
       <w:r>
         <w:t>Omni</w:t>
       </w:r>
       <w:r>
-        <w:t xml:space="preserve">focus image </w:t>
+        <w:t>focus</w:t>
+      </w:r>
+      <w:proofErr w:type="spellEnd"/>
+      <w:r>
+        <w:t xml:space="preserve"> image </w:t>
       </w:r>
       <w:r>
         <w:t>synthesis</w:t>
@@ -33,10 +38,23 @@
         <w:pStyle w:val="MCAuthor"/>
       </w:pPr>
       <w:r>
-        <w:t>Indranil Sinharoy, Prasanna</w:t>
-      </w:r>
-      <w:r>
-        <w:t xml:space="preserve"> Rangarajan, Marc P. Christensen</w:t>
+        <w:t xml:space="preserve">Indranil Sinharoy, </w:t>
+      </w:r>
+      <w:proofErr w:type="spellStart"/>
+      <w:r>
+        <w:t>Prasanna</w:t>
+      </w:r>
+      <w:proofErr w:type="spellEnd"/>
+      <w:r>
+        <w:t xml:space="preserve"> </w:t>
+      </w:r>
+      <w:proofErr w:type="spellStart"/>
+      <w:r>
+        <w:t>Rangarajan</w:t>
+      </w:r>
+      <w:proofErr w:type="spellEnd"/>
+      <w:r>
+        <w:t>, Marc P. Christensen</w:t>
       </w:r>
     </w:p>
     <w:p>
@@ -136,7 +154,10 @@
         <w:t xml:space="preserve"> for synthesizing an </w:t>
       </w:r>
       <w:r>
-        <w:t>infinite DOF</w:t>
+        <w:t xml:space="preserve">infinite </w:t>
+      </w:r>
+      <w:r>
+        <w:t>depth of field</w:t>
       </w:r>
       <w:r>
         <w:t xml:space="preserve"> image </w:t>
@@ -145,7 +166,16 @@
         <w:t xml:space="preserve">from </w:t>
       </w:r>
       <w:r>
-        <w:t xml:space="preserve">a sequence of photographs captured while rotating a symmetric lens about </w:t>
+        <w:t xml:space="preserve">a sequence of photographs captured while rotating a </w:t>
+      </w:r>
+      <w:r>
+        <w:rPr>
+          <w:i/>
+        </w:rPr>
+        <w:t>symmetric</w:t>
+      </w:r>
+      <w:r>
+        <w:t xml:space="preserve"> lens about </w:t>
       </w:r>
       <w:r>
         <w:t xml:space="preserve">the center of </w:t>
@@ -157,16 +187,46 @@
         <w:t xml:space="preserve"> entrance pupil.</w:t>
       </w:r>
       <w:r>
-        <w:t xml:space="preserve"> A Zemax </w:t>
-      </w:r>
-      <w:r>
-        <w:t xml:space="preserve">simulation is used to </w:t>
-      </w:r>
-      <w:r>
-        <w:t>test</w:t>
-      </w:r>
-      <w:r>
-        <w:t xml:space="preserve"> the method.</w:t>
+        <w:t xml:space="preserve"> </w:t>
+      </w:r>
+      <w:r>
+        <w:t>We discuss the feasibility conditions</w:t>
+      </w:r>
+      <w:r>
+        <w:t xml:space="preserve"> and provide</w:t>
+      </w:r>
+      <w:r>
+        <w:t xml:space="preserve"> </w:t>
+      </w:r>
+      <w:r>
+        <w:t xml:space="preserve">a </w:t>
+      </w:r>
+      <w:r>
+        <w:t xml:space="preserve">Zemax </w:t>
+      </w:r>
+      <w:r>
+        <w:t>simulation</w:t>
+      </w:r>
+      <w:r>
+        <w:t xml:space="preserve"> </w:t>
+      </w:r>
+      <w:r>
+        <w:t>that</w:t>
+      </w:r>
+      <w:r>
+        <w:t xml:space="preserve"> </w:t>
+      </w:r>
+      <w:r>
+        <w:t>verifies</w:t>
+      </w:r>
+      <w:r>
+        <w:t xml:space="preserve"> the </w:t>
+      </w:r>
+      <w:r>
+        <w:t>method</w:t>
+      </w:r>
+      <w:r>
+        <w:t>.</w:t>
       </w:r>
     </w:p>
     <w:p>
@@ -199,8 +259,13 @@
       <w:r>
         <w:t xml:space="preserve">) </w:t>
       </w:r>
-      <w:r>
-        <w:t>Multiframe image processing</w:t>
+      <w:proofErr w:type="spellStart"/>
+      <w:r>
+        <w:t>Multiframe</w:t>
+      </w:r>
+      <w:proofErr w:type="spellEnd"/>
+      <w:r>
+        <w:t xml:space="preserve"> image processing</w:t>
       </w:r>
       <w:r>
         <w:t>; (110.0110) Imaging systems.</w:t>
@@ -311,7 +376,15 @@
         <w:t>,</w:t>
       </w:r>
       <w:r>
-        <w:t xml:space="preserve"> and plenoptic imaging</w:t>
+        <w:t xml:space="preserve"> and </w:t>
+      </w:r>
+      <w:proofErr w:type="spellStart"/>
+      <w:r>
+        <w:t>plenoptic</w:t>
+      </w:r>
+      <w:proofErr w:type="spellEnd"/>
+      <w:r>
+        <w:t xml:space="preserve"> imaging</w:t>
       </w:r>
       <w:r>
         <w:t xml:space="preserve"> </w:t>
@@ -545,7 +618,15 @@
         <w:t xml:space="preserve"> resulting</w:t>
       </w:r>
       <w:r>
-        <w:t xml:space="preserve"> in the plane of sharp focus (PoSF) </w:t>
+        <w:t xml:space="preserve"> in the plane of sharp focus (</w:t>
+      </w:r>
+      <w:proofErr w:type="spellStart"/>
+      <w:r>
+        <w:t>PoSF</w:t>
+      </w:r>
+      <w:proofErr w:type="spellEnd"/>
+      <w:r>
+        <w:t xml:space="preserve">) </w:t>
       </w:r>
       <w:r>
         <w:t xml:space="preserve">in the object space </w:t>
@@ -557,8 +638,13 @@
         <w:t xml:space="preserve">as shown in Fig. 1(b), </w:t>
       </w:r>
       <w:r>
-        <w:t>the PoSF</w:t>
-      </w:r>
+        <w:t xml:space="preserve">the </w:t>
+      </w:r>
+      <w:proofErr w:type="spellStart"/>
+      <w:r>
+        <w:t>PoSF</w:t>
+      </w:r>
+      <w:proofErr w:type="spellEnd"/>
       <w:r>
         <w:t xml:space="preserve"> </w:t>
       </w:r>
@@ -747,11 +833,19 @@
         </w:rPr>
         <w:t xml:space="preserve"> </w:t>
       </w:r>
+      <w:proofErr w:type="spellStart"/>
       <w:r>
         <w:rPr>
           <w:b w:val="0"/>
         </w:rPr>
-        <w:t xml:space="preserve">PoSF and </w:t>
+        <w:t>PoSF</w:t>
+      </w:r>
+      <w:proofErr w:type="spellEnd"/>
+      <w:r>
+        <w:rPr>
+          <w:b w:val="0"/>
+        </w:rPr>
+        <w:t xml:space="preserve"> and </w:t>
       </w:r>
       <w:r>
         <w:rPr>
@@ -917,9 +1011,11 @@
       <w:r>
         <w:t xml:space="preserve"> the </w:t>
       </w:r>
+      <w:proofErr w:type="spellStart"/>
       <w:r>
         <w:t>PoSF</w:t>
       </w:r>
+      <w:proofErr w:type="spellEnd"/>
       <w:r>
         <w:t xml:space="preserve"> to </w:t>
       </w:r>
@@ -957,7 +1053,13 @@
         <w:t xml:space="preserve">Consequently, </w:t>
       </w:r>
       <w:r>
-        <w:t xml:space="preserve">we can construct a stack with relatively few images that collectively contain </w:t>
+        <w:t>we can construct a stack with relatively few images that collectively contain</w:t>
+      </w:r>
+      <w:r>
+        <w:t>s</w:t>
+      </w:r>
+      <w:r>
+        <w:t xml:space="preserve"> </w:t>
       </w:r>
       <w:r>
         <w:t>most</w:t>
@@ -1077,7 +1179,13 @@
         <w:t>.</w:t>
       </w:r>
       <w:r>
-        <w:t xml:space="preserve"> Furthermore, if the camera is calibrated then we can use a closed form expression to register the images in the stack. </w:t>
+        <w:t xml:space="preserve"> Furthermore, if the camera is calibrated</w:t>
+      </w:r>
+      <w:r>
+        <w:t>,</w:t>
+      </w:r>
+      <w:r>
+        <w:t xml:space="preserve"> we can use a closed form expression to register the images in the stack. </w:t>
       </w:r>
     </w:p>
     <w:p>
@@ -1205,7 +1313,12 @@
         <w:t>O</w:t>
       </w:r>
       <w:r>
-        <w:t xml:space="preserve">bject and image distances are measured </w:t>
+        <w:t>bject and im</w:t>
+      </w:r>
+      <w:bookmarkStart w:id="0" w:name="_GoBack"/>
+      <w:bookmarkEnd w:id="0"/>
+      <w:r>
+        <w:t xml:space="preserve">age distances are measured </w:t>
       </w:r>
       <w:r>
         <w:t>from</w:t>
@@ -1261,7 +1374,7 @@
         <w:t>)</w:t>
       </w:r>
       <w:r>
-        <w:t xml:space="preserve"> pupils</w:t>
+        <w:t xml:space="preserve"> pupil centers</w:t>
       </w:r>
       <w:r>
         <w:t xml:space="preserve"> respectively, which</w:t>
@@ -1382,9 +1495,9 @@
           <w:noProof/>
         </w:rPr>
         <w:drawing>
-          <wp:inline distT="0" distB="0" distL="0" distR="0" wp14:anchorId="0E899B23" wp14:editId="37D1760F">
-            <wp:extent cx="5486398" cy="1828553"/>
-            <wp:effectExtent l="0" t="0" r="0" b="635"/>
+          <wp:inline distT="0" distB="0" distL="0" distR="0" wp14:anchorId="0E899B23" wp14:editId="4CCFA171">
+            <wp:extent cx="5486398" cy="1826945"/>
+            <wp:effectExtent l="0" t="0" r="0" b="1905"/>
             <wp:docPr id="4" name="Picture 4"/>
             <wp:cNvGraphicFramePr>
               <a:graphicFrameLocks xmlns:a="http://schemas.openxmlformats.org/drawingml/2006/main" noChangeAspect="1"/>
@@ -1413,7 +1526,7 @@
                   <pic:spPr bwMode="auto">
                     <a:xfrm>
                       <a:off x="0" y="0"/>
-                      <a:ext cx="5486398" cy="1828553"/>
+                      <a:ext cx="5486398" cy="1826945"/>
                     </a:xfrm>
                     <a:prstGeom prst="rect">
                       <a:avLst/>
@@ -5378,8 +5491,8 @@
             </m:oMathPara>
           </w:p>
         </w:tc>
-        <w:bookmarkStart w:id="0" w:name="NumberRef7055475116"/>
-        <w:bookmarkStart w:id="1" w:name="NumberRef2895624638"/>
+        <w:bookmarkStart w:id="1" w:name="NumberRef7055475116"/>
+        <w:bookmarkStart w:id="2" w:name="NumberRef2895624638"/>
         <w:tc>
           <w:tcPr>
             <w:tcW w:w="720" w:type="dxa"/>
@@ -5410,8 +5523,8 @@
             <w:r>
               <w:fldChar w:fldCharType="end"/>
             </w:r>
-            <w:bookmarkEnd w:id="0"/>
             <w:bookmarkEnd w:id="1"/>
+            <w:bookmarkEnd w:id="2"/>
           </w:p>
         </w:tc>
       </w:tr>
@@ -7002,12 +7115,7 @@
         <w:t xml:space="preserve">we </w:t>
       </w:r>
       <w:r>
-        <w:t>designa</w:t>
-      </w:r>
-      <w:bookmarkStart w:id="2" w:name="_GoBack"/>
-      <w:bookmarkEnd w:id="2"/>
-      <w:r>
-        <w:t>te</w:t>
+        <w:t>designate</w:t>
       </w:r>
       <w:r>
         <w:t xml:space="preserve"> the </w:t>
@@ -7096,7 +7204,13 @@
         <w:fldChar w:fldCharType="separate"/>
       </w:r>
       <w:r>
-        <w:t>(2)</w:t>
+        <w:t>(</w:t>
+      </w:r>
+      <w:r>
+        <w:t>2</w:t>
+      </w:r>
+      <w:r>
+        <w:t>)</w:t>
       </w:r>
       <w:r>
         <w:fldChar w:fldCharType="end"/>
@@ -8307,7 +8421,7 @@
           <w:kern w:val="24"/>
           <w:szCs w:val="36"/>
         </w:rPr>
-        <w:t xml:space="preserve">allows </w:t>
+        <w:t xml:space="preserve"> </w:t>
       </w:r>
       <w:r>
         <w:rPr>
@@ -8316,7 +8430,7 @@
           <w:kern w:val="24"/>
           <w:szCs w:val="36"/>
         </w:rPr>
-        <w:t xml:space="preserve">us to register the </w:t>
+        <w:t xml:space="preserve">allows </w:t>
       </w:r>
       <w:r>
         <w:rPr>
@@ -8325,7 +8439,7 @@
           <w:kern w:val="24"/>
           <w:szCs w:val="36"/>
         </w:rPr>
-        <w:t>images</w:t>
+        <w:t xml:space="preserve">us to register the </w:t>
       </w:r>
       <w:r>
         <w:rPr>
@@ -8334,7 +8448,7 @@
           <w:kern w:val="24"/>
           <w:szCs w:val="36"/>
         </w:rPr>
-        <w:t xml:space="preserve"> obtain</w:t>
+        <w:t>images</w:t>
       </w:r>
       <w:r>
         <w:rPr>
@@ -8343,7 +8457,7 @@
           <w:kern w:val="24"/>
           <w:szCs w:val="36"/>
         </w:rPr>
-        <w:t>ed under lens rotation</w:t>
+        <w:t xml:space="preserve"> obtain</w:t>
       </w:r>
       <w:r>
         <w:rPr>
@@ -8352,7 +8466,7 @@
           <w:kern w:val="24"/>
           <w:szCs w:val="36"/>
         </w:rPr>
-        <w:t>s</w:t>
+        <w:t>ed under lens rotation</w:t>
       </w:r>
       <w:r>
         <w:rPr>
@@ -8361,7 +8475,7 @@
           <w:kern w:val="24"/>
           <w:szCs w:val="36"/>
         </w:rPr>
-        <w:t xml:space="preserve"> before blending to generate an </w:t>
+        <w:t>s</w:t>
       </w:r>
       <w:r>
         <w:rPr>
@@ -8370,8 +8484,19 @@
           <w:kern w:val="24"/>
           <w:szCs w:val="36"/>
         </w:rPr>
+        <w:t xml:space="preserve"> before blending to generate an </w:t>
+      </w:r>
+      <w:proofErr w:type="spellStart"/>
+      <w:r>
+        <w:rPr>
+          <w:iCs/>
+          <w:color w:val="000000" w:themeColor="text1"/>
+          <w:kern w:val="24"/>
+          <w:szCs w:val="36"/>
+        </w:rPr>
         <w:t>omnifocus</w:t>
       </w:r>
+      <w:proofErr w:type="spellEnd"/>
       <w:r>
         <w:rPr>
           <w:iCs/>
@@ -8526,8 +8651,13 @@
         <w:t xml:space="preserve"> </w:t>
       </w:r>
       <w:r>
-        <w:t>We used PyZDDE</w:t>
-      </w:r>
+        <w:t xml:space="preserve">We used </w:t>
+      </w:r>
+      <w:proofErr w:type="spellStart"/>
+      <w:r>
+        <w:t>PyZDDE</w:t>
+      </w:r>
+      <w:proofErr w:type="spellEnd"/>
       <w:r>
         <w:t xml:space="preserve"> [4]</w:t>
       </w:r>
@@ -8561,19 +8691,7 @@
           <w:rPr>
             <w:rFonts w:ascii="Cambria Math" w:hAnsi="Cambria Math"/>
           </w:rPr>
-          <m:t>±</m:t>
-        </m:r>
-        <m:r>
-          <w:rPr>
-            <w:rFonts w:ascii="Cambria Math" w:hAnsi="Cambria Math"/>
-          </w:rPr>
-          <m:t>8</m:t>
-        </m:r>
-        <m:r>
-          <w:rPr>
-            <w:rFonts w:ascii="Cambria Math" w:hAnsi="Cambria Math"/>
-          </w:rPr>
-          <m:t>°</m:t>
+          <m:t>±8°</m:t>
         </m:r>
       </m:oMath>
       <w:r>
@@ -8641,19 +8759,7 @@
           <w:rPr>
             <w:rFonts w:ascii="Cambria Math" w:hAnsi="Cambria Math"/>
           </w:rPr>
-          <m:t>α=-</m:t>
-        </m:r>
-        <m:r>
-          <w:rPr>
-            <w:rFonts w:ascii="Cambria Math" w:hAnsi="Cambria Math"/>
-          </w:rPr>
-          <m:t>8</m:t>
-        </m:r>
-        <m:r>
-          <w:rPr>
-            <w:rFonts w:ascii="Cambria Math" w:hAnsi="Cambria Math"/>
-          </w:rPr>
-          <m:t>°</m:t>
+          <m:t>α=-8°</m:t>
         </m:r>
       </m:oMath>
       <w:r>
@@ -8714,7 +8820,15 @@
         <w:t xml:space="preserve"> using a Laplacian of Gaussian </w:t>
       </w:r>
       <w:r>
-        <w:t>(LoG)</w:t>
+        <w:t>(</w:t>
+      </w:r>
+      <w:proofErr w:type="spellStart"/>
+      <w:r>
+        <w:t>LoG</w:t>
+      </w:r>
+      <w:proofErr w:type="spellEnd"/>
+      <w:r>
+        <w:t>)</w:t>
       </w:r>
       <w:r>
         <w:t xml:space="preserve"> filter</w:t>
@@ -8732,10 +8846,7 @@
         <w:t xml:space="preserve">registered </w:t>
       </w:r>
       <w:r>
-        <w:t>the 13</w:t>
-      </w:r>
-      <w:r>
-        <w:t xml:space="preserve"> photographs </w:t>
+        <w:t xml:space="preserve">the 13 photographs </w:t>
       </w:r>
       <w:r>
         <w:t xml:space="preserve">using the </w:t>
@@ -8774,7 +8885,15 @@
         <w:t xml:space="preserve"> the in-focus </w:t>
       </w:r>
       <w:r>
-        <w:t>regions (as measured by LoG) from</w:t>
+        <w:t xml:space="preserve">regions (as measured by </w:t>
+      </w:r>
+      <w:proofErr w:type="spellStart"/>
+      <w:r>
+        <w:t>LoG</w:t>
+      </w:r>
+      <w:proofErr w:type="spellEnd"/>
+      <w:r>
+        <w:t>) from</w:t>
       </w:r>
       <w:r>
         <w:t xml:space="preserve"> the </w:t>
@@ -8831,11 +8950,24 @@
         <w:t>measured using the</w:t>
       </w:r>
       <w:r>
-        <w:t xml:space="preserve"> LoG filter</w:t>
-      </w:r>
-      <w:r>
-        <w:t>. Amongst others, the LoG</w:t>
-      </w:r>
+        <w:t xml:space="preserve"> </w:t>
+      </w:r>
+      <w:proofErr w:type="spellStart"/>
+      <w:r>
+        <w:t>LoG</w:t>
+      </w:r>
+      <w:proofErr w:type="spellEnd"/>
+      <w:r>
+        <w:t xml:space="preserve"> filter</w:t>
+      </w:r>
+      <w:r>
+        <w:t xml:space="preserve">. Amongst others, the </w:t>
+      </w:r>
+      <w:proofErr w:type="spellStart"/>
+      <w:r>
+        <w:t>LoG</w:t>
+      </w:r>
+      <w:proofErr w:type="spellEnd"/>
       <w:r>
         <w:t xml:space="preserve"> </w:t>
       </w:r>
@@ -8953,6 +9085,7 @@
       </w:r>
       <w:r>
         <w:rPr>
+          <w:noProof/>
           <w:color w:val="0070C0"/>
         </w:rPr>
         <w:t>3</w:t>
@@ -8970,7 +9103,21 @@
         <w:rPr>
           <w:b w:val="0"/>
         </w:rPr>
-        <w:t xml:space="preserve">Image simulation using Zemax and PyZDDE: (a) Setup. (b) </w:t>
+        <w:t xml:space="preserve">Image simulation using Zemax and </w:t>
+      </w:r>
+      <w:proofErr w:type="spellStart"/>
+      <w:r>
+        <w:rPr>
+          <w:b w:val="0"/>
+        </w:rPr>
+        <w:t>PyZDDE</w:t>
+      </w:r>
+      <w:proofErr w:type="spellEnd"/>
+      <w:r>
+        <w:rPr>
+          <w:b w:val="0"/>
+        </w:rPr>
+        <w:t xml:space="preserve">: (a) Setup. (b) </w:t>
       </w:r>
       <w:r>
         <w:rPr>
@@ -9023,7 +9170,21 @@
         <w:rPr>
           <w:b w:val="0"/>
         </w:rPr>
-        <w:t>sing LoG filter</w:t>
+        <w:t xml:space="preserve">sing </w:t>
+      </w:r>
+      <w:proofErr w:type="spellStart"/>
+      <w:r>
+        <w:rPr>
+          <w:b w:val="0"/>
+        </w:rPr>
+        <w:t>LoG</w:t>
+      </w:r>
+      <w:proofErr w:type="spellEnd"/>
+      <w:r>
+        <w:rPr>
+          <w:b w:val="0"/>
+        </w:rPr>
+        <w:t xml:space="preserve"> filter</w:t>
       </w:r>
       <w:r>
         <w:rPr>
@@ -9119,11 +9280,16 @@
       <w:r>
         <w:t xml:space="preserve">an </w:t>
       </w:r>
+      <w:proofErr w:type="spellStart"/>
       <w:r>
         <w:t>omni</w:t>
       </w:r>
       <w:r>
-        <w:t xml:space="preserve">focus image </w:t>
+        <w:t>focus</w:t>
+      </w:r>
+      <w:proofErr w:type="spellEnd"/>
+      <w:r>
+        <w:t xml:space="preserve"> image </w:t>
       </w:r>
       <w:r>
         <w:t xml:space="preserve">by </w:t>
@@ -9210,7 +9376,13 @@
         <w:t>is calibrated</w:t>
       </w:r>
       <w:r>
-        <w:t>, then the transformation for registration is known in closed form.</w:t>
+        <w:t xml:space="preserve">, the transformation for </w:t>
+      </w:r>
+      <w:r>
+        <w:t xml:space="preserve">image </w:t>
+      </w:r>
+      <w:r>
+        <w:t>registration is known in closed form.</w:t>
       </w:r>
       <w:r>
         <w:t xml:space="preserve"> </w:t>
@@ -9315,10 +9487,26 @@
         <w:t xml:space="preserve">[2] </w:t>
       </w:r>
       <w:r>
-        <w:t>Jacobson, Ralph, Sidney Ray, Geoffrey G. Attridge, and N</w:t>
-      </w:r>
-      <w:r>
-        <w:t>orman Axford,</w:t>
+        <w:t xml:space="preserve">Jacobson, Ralph, Sidney Ray, Geoffrey G. </w:t>
+      </w:r>
+      <w:proofErr w:type="spellStart"/>
+      <w:r>
+        <w:t>Attridge</w:t>
+      </w:r>
+      <w:proofErr w:type="spellEnd"/>
+      <w:r>
+        <w:t>, and N</w:t>
+      </w:r>
+      <w:r>
+        <w:t xml:space="preserve">orman </w:t>
+      </w:r>
+      <w:proofErr w:type="spellStart"/>
+      <w:r>
+        <w:t>Axford</w:t>
+      </w:r>
+      <w:proofErr w:type="spellEnd"/>
+      <w:r>
+        <w:t>,</w:t>
       </w:r>
       <w:r>
         <w:t xml:space="preserve"> </w:t>
@@ -9355,16 +9543,62 @@
         <w:pStyle w:val="MCReference"/>
       </w:pPr>
       <w:r>
-        <w:t>[3] Indranil Sinharoy, Prasanna Rangarajan,</w:t>
+        <w:t xml:space="preserve">[3] Indranil Sinharoy, </w:t>
+      </w:r>
+      <w:proofErr w:type="spellStart"/>
+      <w:r>
+        <w:t>Prasanna</w:t>
+      </w:r>
+      <w:proofErr w:type="spellEnd"/>
+      <w:r>
+        <w:t xml:space="preserve"> </w:t>
+      </w:r>
+      <w:proofErr w:type="spellStart"/>
+      <w:r>
+        <w:t>Rangarajan</w:t>
+      </w:r>
+      <w:proofErr w:type="spellEnd"/>
+      <w:r>
+        <w:t>,</w:t>
       </w:r>
       <w:r>
         <w:t xml:space="preserve"> and </w:t>
       </w:r>
       <w:r>
-        <w:t>Marc P. Christensen, “model,” xxx</w:t>
-      </w:r>
-      <w:r>
-        <w:t xml:space="preserve">, </w:t>
+        <w:t>Marc P. Christensen, “</w:t>
+      </w:r>
+      <w:r>
+        <w:t>Geometric model of image formation in Scheimpflug cameras</w:t>
+      </w:r>
+      <w:r>
+        <w:t xml:space="preserve">,” </w:t>
+      </w:r>
+      <w:proofErr w:type="spellStart"/>
+      <w:r>
+        <w:t>PeerJ</w:t>
+      </w:r>
+      <w:proofErr w:type="spellEnd"/>
+      <w:r>
+        <w:t xml:space="preserve"> Preprints </w:t>
+      </w:r>
+      <w:proofErr w:type="gramStart"/>
+      <w:r>
+        <w:t>4:e</w:t>
+      </w:r>
+      <w:proofErr w:type="gramEnd"/>
+      <w:r>
+        <w:t xml:space="preserve">1887v1 </w:t>
+      </w:r>
+      <w:hyperlink r:id="rId15" w:history="1">
+        <w:r>
+          <w:rPr>
+            <w:rStyle w:val="Hyperlink"/>
+          </w:rPr>
+          <w:t>https://doi.org/10.7287/peerj.preprints.1887v1</w:t>
+        </w:r>
+      </w:hyperlink>
+      <w:r>
+        <w:t xml:space="preserve"> </w:t>
       </w:r>
       <w:r>
         <w:t>(2016).</w:t>
@@ -9400,10 +9634,23 @@
       <w:r>
         <w:t xml:space="preserve">, </w:t>
       </w:r>
-      <w:r>
-        <w:t xml:space="preserve">PyZDDE: Release version 2.0.2. Zenodo. </w:t>
-      </w:r>
-      <w:hyperlink r:id="rId15" w:history="1">
+      <w:proofErr w:type="spellStart"/>
+      <w:r>
+        <w:t>PyZDDE</w:t>
+      </w:r>
+      <w:proofErr w:type="spellEnd"/>
+      <w:r>
+        <w:t xml:space="preserve">: Release version 2.0.2. </w:t>
+      </w:r>
+      <w:proofErr w:type="spellStart"/>
+      <w:r>
+        <w:t>Zenodo</w:t>
+      </w:r>
+      <w:proofErr w:type="spellEnd"/>
+      <w:r>
+        <w:t xml:space="preserve">. </w:t>
+      </w:r>
+      <w:hyperlink r:id="rId16" w:history="1">
         <w:r>
           <w:rPr>
             <w:rStyle w:val="Hyperlink"/>
@@ -9508,6 +9755,7 @@
       <w:r>
         <w:t xml:space="preserve"> In this model, the image point is defined as the point of intersection of the chief-ray from </w:t>
       </w:r>
+      <w:proofErr w:type="gramStart"/>
       <m:oMath>
         <m:r>
           <m:rPr>
@@ -9527,7 +9775,11 @@
         </m:r>
       </m:oMath>
       <w:r>
-        <w:t xml:space="preserve"> with the image plane.</w:t>
+        <w:t xml:space="preserve"> with</w:t>
+      </w:r>
+      <w:proofErr w:type="gramEnd"/>
+      <w:r>
+        <w:t xml:space="preserve"> the image plane.</w:t>
       </w:r>
     </w:p>
   </w:footnote>
@@ -10859,7 +11111,7 @@
 </file>
 
 <file path=customXml/itemProps1.xml><?xml version="1.0" encoding="utf-8"?>
-<ds:datastoreItem xmlns:ds="http://schemas.openxmlformats.org/officeDocument/2006/customXml" ds:itemID="{2AF94050-7413-44AC-BBDD-C697611FCE97}">
+<ds:datastoreItem xmlns:ds="http://schemas.openxmlformats.org/officeDocument/2006/customXml" ds:itemID="{88C198E0-146B-47D7-A2A0-6215BCE135D6}">
   <ds:schemaRefs>
     <ds:schemaRef ds:uri="http://schemas.openxmlformats.org/officeDocument/2006/bibliography"/>
   </ds:schemaRefs>

</xml_diff>